<commit_message>
Ajout du fichier récapitulatif du projet
</commit_message>
<xml_diff>
--- a/ANALYSE.docx
+++ b/ANALYSE.docx
@@ -52,14 +52,12 @@
       <w:r>
         <w:t xml:space="preserve">Un personnage a un nom et une apparence </w:t>
       </w:r>
-      <w:proofErr w:type="gramStart"/>
       <w:r>
         <w:t>(</w:t>
       </w:r>
       <w:r>
-        <w:t xml:space="preserve"> Sprite</w:t>
-      </w:r>
-      <w:proofErr w:type="gramEnd"/>
+        <w:t>Sprite</w:t>
+      </w:r>
       <w:r>
         <w:t>) et un inventaire</w:t>
       </w:r>
@@ -81,8 +79,9 @@
       <w:r>
         <w:t>.</w:t>
       </w:r>
-      <w:bookmarkStart w:id="0" w:name="_GoBack"/>
-      <w:bookmarkEnd w:id="0"/>
+      <w:r>
+        <w:t xml:space="preserve"> Le joueur peut acquérir de l’expérience, au-delà d’un certain seuil il passe au niveau supérieur Un personnage a une position dans la salle.</w:t>
+      </w:r>
     </w:p>
     <w:p>
       <w:pPr>
@@ -138,7 +137,38 @@
         <w:t>Une case est d</w:t>
       </w:r>
       <w:r>
-        <w:t>éfinis par sa position dans la salle et possède un terrain et un contenu.</w:t>
+        <w:t>éfini</w:t>
+      </w:r>
+      <w:r>
+        <w:t>e</w:t>
+      </w:r>
+      <w:r>
+        <w:t xml:space="preserve"> par sa position dans la salle et possède un </w:t>
+      </w:r>
+      <w:r>
+        <w:t>« </w:t>
+      </w:r>
+      <w:proofErr w:type="spellStart"/>
+      <w:r>
+        <w:t>tile</w:t>
+      </w:r>
+      <w:proofErr w:type="spellEnd"/>
+      <w:r>
+        <w:t> »</w:t>
+      </w:r>
+      <w:r>
+        <w:t xml:space="preserve"> et un contenu.</w:t>
+      </w:r>
+      <w:r>
+        <w:t xml:space="preserve"> Un </w:t>
+      </w:r>
+      <w:proofErr w:type="spellStart"/>
+      <w:r>
+        <w:t>tile</w:t>
+      </w:r>
+      <w:proofErr w:type="spellEnd"/>
+      <w:r>
+        <w:t xml:space="preserve"> est une image qui peut représenter un terrain, une plaine…</w:t>
       </w:r>
     </w:p>
     <w:p>
@@ -167,8 +197,33 @@
         <w:t xml:space="preserve"> ou des </w:t>
       </w:r>
       <w:r>
-        <w:t xml:space="preserve">consommables ou des objets de quête. </w:t>
-      </w:r>
+        <w:t>consommables ou des objets de quête.</w:t>
+      </w:r>
+    </w:p>
+    <w:p>
+      <w:pPr>
+        <w:ind w:left="360"/>
+      </w:pPr>
+      <w:r>
+        <w:t>Parmi les équipements on a</w:t>
+      </w:r>
+      <w:r>
+        <w:t> : deux armes (</w:t>
+      </w:r>
+      <w:r>
+        <w:t>une épée et un arc</w:t>
+      </w:r>
+      <w:r>
+        <w:t>)</w:t>
+      </w:r>
+      <w:r>
+        <w:t xml:space="preserve"> des boucliers et des armures.</w:t>
+      </w:r>
+      <w:r>
+        <w:t xml:space="preserve"> Les consommables</w:t>
+      </w:r>
+      <w:bookmarkStart w:id="0" w:name="_GoBack"/>
+      <w:bookmarkEnd w:id="0"/>
     </w:p>
     <w:p/>
     <w:p>

</xml_diff>